<commit_message>
Added extra features to assignment
</commit_message>
<xml_diff>
--- a/Part 3/Mini Project Part 3 Mandel Brot.docx
+++ b/Part 3/Mini Project Part 3 Mandel Brot.docx
@@ -202,6 +202,20 @@
         </w:rPr>
         <w:t xml:space="preserve"> (3 cases)</w:t>
       </w:r>
+      <w:r>
+        <w:rPr>
+          <w:lang w:val="en-US"/>
+        </w:rPr>
+        <w:t xml:space="preserve">, see </w:t>
+      </w:r>
+      <w:proofErr w:type="gramStart"/>
+      <w:r>
+        <w:rPr>
+          <w:lang w:val="en-US"/>
+        </w:rPr>
+        <w:t>mandelbrot_vectorized.py</w:t>
+      </w:r>
+      <w:proofErr w:type="gramEnd"/>
     </w:p>
     <w:p>
       <w:pPr>
@@ -211,6 +225,7 @@
       </w:pPr>
       <w:r>
         <w:rPr>
+          <w:noProof/>
           <w:lang w:val="en-US"/>
         </w:rPr>
         <w:drawing>
@@ -258,6 +273,7 @@
       </w:pPr>
       <w:r>
         <w:rPr>
+          <w:noProof/>
           <w:lang w:val="en-US"/>
         </w:rPr>
         <w:drawing>
@@ -305,6 +321,7 @@
       </w:pPr>
       <w:r>
         <w:rPr>
+          <w:noProof/>
           <w:lang w:val="en-US"/>
         </w:rPr>
         <w:drawing>
@@ -358,6 +375,30 @@
         <w:lastRenderedPageBreak/>
         <w:t>OpenCL</w:t>
       </w:r>
+      <w:r>
+        <w:rPr>
+          <w:lang w:val="en-US"/>
+        </w:rPr>
+        <w:t xml:space="preserve"> </w:t>
+      </w:r>
+      <w:r>
+        <w:rPr>
+          <w:lang w:val="en-US"/>
+        </w:rPr>
+        <w:t>with defined m</w:t>
+      </w:r>
+      <w:r>
+        <w:rPr>
+          <w:lang w:val="en-US"/>
+        </w:rPr>
+        <w:t xml:space="preserve">emory </w:t>
+      </w:r>
+      <w:r>
+        <w:rPr>
+          <w:lang w:val="en-US"/>
+        </w:rPr>
+        <w:t>types for all variables</w:t>
+      </w:r>
     </w:p>
     <w:p>
       <w:pPr>
@@ -365,6 +406,30 @@
           <w:lang w:val="en-US"/>
         </w:rPr>
       </w:pPr>
+      <w:r>
+        <w:rPr>
+          <w:lang w:val="en-US"/>
+        </w:rPr>
+        <w:t xml:space="preserve">__global memory data type for the input </w:t>
+      </w:r>
+      <w:r>
+        <w:rPr>
+          <w:lang w:val="en-US"/>
+        </w:rPr>
+        <w:t xml:space="preserve">and output </w:t>
+      </w:r>
+      <w:r>
+        <w:rPr>
+          <w:lang w:val="en-US"/>
+        </w:rPr>
+        <w:t>data</w:t>
+      </w:r>
+      <w:r>
+        <w:rPr>
+          <w:lang w:val="en-US"/>
+        </w:rPr>
+        <w:t>.</w:t>
+      </w:r>
     </w:p>
     <w:p>
       <w:pPr>
@@ -372,6 +437,18 @@
           <w:lang w:val="en-US"/>
         </w:rPr>
       </w:pPr>
+      <w:r>
+        <w:rPr>
+          <w:lang w:val="en-US"/>
+        </w:rPr>
+        <w:t>__private memory data type for data that is only relevant for workers within the function</w:t>
+      </w:r>
+      <w:r>
+        <w:rPr>
+          <w:lang w:val="en-US"/>
+        </w:rPr>
+        <w:t>.</w:t>
+      </w:r>
     </w:p>
     <w:p>
       <w:pPr>
@@ -382,16 +459,49 @@
     </w:p>
     <w:p>
       <w:pPr>
-        <w:pStyle w:val="Heading1"/>
-        <w:rPr>
-          <w:lang w:val="en-US"/>
-        </w:rPr>
-      </w:pPr>
-      <w:r>
-        <w:rPr>
-          <w:lang w:val="en-US"/>
-        </w:rPr>
-        <w:t>Memory types</w:t>
+        <w:rPr>
+          <w:lang w:val="en-US"/>
+        </w:rPr>
+      </w:pPr>
+      <w:r>
+        <w:rPr>
+          <w:lang w:val="en-US"/>
+        </w:rPr>
+        <w:drawing>
+          <wp:inline distT="0" distB="0" distL="0" distR="0" wp14:anchorId="20D12080" wp14:editId="397AD697">
+            <wp:extent cx="5449313" cy="3200400"/>
+            <wp:effectExtent l="0" t="0" r="0" b="0"/>
+            <wp:docPr id="921158310" name="Picture 1" descr="Text&#10;&#10;Description automatically generated"/>
+            <wp:cNvGraphicFramePr>
+              <a:graphicFrameLocks xmlns:a="http://schemas.openxmlformats.org/drawingml/2006/main" noChangeAspect="1"/>
+            </wp:cNvGraphicFramePr>
+            <a:graphic xmlns:a="http://schemas.openxmlformats.org/drawingml/2006/main">
+              <a:graphicData uri="http://schemas.openxmlformats.org/drawingml/2006/picture">
+                <pic:pic xmlns:pic="http://schemas.openxmlformats.org/drawingml/2006/picture">
+                  <pic:nvPicPr>
+                    <pic:cNvPr id="921158310" name="Picture 1" descr="Text&#10;&#10;Description automatically generated"/>
+                    <pic:cNvPicPr/>
+                  </pic:nvPicPr>
+                  <pic:blipFill>
+                    <a:blip r:embed="rId8"/>
+                    <a:stretch>
+                      <a:fillRect/>
+                    </a:stretch>
+                  </pic:blipFill>
+                  <pic:spPr>
+                    <a:xfrm>
+                      <a:off x="0" y="0"/>
+                      <a:ext cx="5468015" cy="3211384"/>
+                    </a:xfrm>
+                    <a:prstGeom prst="rect">
+                      <a:avLst/>
+                    </a:prstGeom>
+                  </pic:spPr>
+                </pic:pic>
+              </a:graphicData>
+            </a:graphic>
+          </wp:inline>
+        </w:drawing>
       </w:r>
     </w:p>
     <w:p>
@@ -403,10 +513,17 @@
     </w:p>
     <w:p>
       <w:pPr>
-        <w:rPr>
-          <w:lang w:val="en-US"/>
-        </w:rPr>
-      </w:pPr>
+        <w:pStyle w:val="Heading1"/>
+        <w:rPr>
+          <w:lang w:val="en-US"/>
+        </w:rPr>
+      </w:pPr>
+      <w:r>
+        <w:rPr>
+          <w:lang w:val="en-US"/>
+        </w:rPr>
+        <w:t>Benchmarking results for grid-sizes across computation parameters</w:t>
+      </w:r>
     </w:p>
     <w:p>
       <w:pPr>
@@ -414,44 +531,40 @@
           <w:lang w:val="en-US"/>
         </w:rPr>
       </w:pPr>
+      <w:r>
+        <w:rPr>
+          <w:noProof/>
+        </w:rPr>
+        <w:drawing>
+          <wp:inline distT="0" distB="0" distL="0" distR="0" wp14:anchorId="6DA06046" wp14:editId="2995F145">
+            <wp:extent cx="5654040" cy="3392424"/>
+            <wp:effectExtent l="0" t="0" r="3810" b="17780"/>
+            <wp:docPr id="1995272982" name="Chart 1">
+              <a:extLst xmlns:a="http://schemas.openxmlformats.org/drawingml/2006/main">
+                <a:ext uri="{FF2B5EF4-FFF2-40B4-BE49-F238E27FC236}">
+                  <a16:creationId xmlns:a16="http://schemas.microsoft.com/office/drawing/2014/main" id="{439C3C72-53B3-E01B-147D-DF878975EE2C}"/>
+                </a:ext>
+              </a:extLst>
+            </wp:docPr>
+            <wp:cNvGraphicFramePr/>
+            <a:graphic xmlns:a="http://schemas.openxmlformats.org/drawingml/2006/main">
+              <a:graphicData uri="http://schemas.openxmlformats.org/drawingml/2006/chart">
+                <c:chart xmlns:c="http://schemas.openxmlformats.org/drawingml/2006/chart" xmlns:r="http://schemas.openxmlformats.org/officeDocument/2006/relationships" r:id="rId9"/>
+              </a:graphicData>
+            </a:graphic>
+          </wp:inline>
+        </w:drawing>
+      </w:r>
     </w:p>
     <w:p>
       <w:pPr>
-        <w:pStyle w:val="Heading1"/>
-        <w:rPr>
-          <w:lang w:val="en-US"/>
-        </w:rPr>
-      </w:pPr>
-      <w:r>
-        <w:rPr>
-          <w:lang w:val="en-US"/>
-        </w:rPr>
-        <w:t>Benchmarking results for grid-sizes across computation parameters</w:t>
-      </w:r>
+        <w:rPr>
+          <w:lang w:val="en-US"/>
+        </w:rPr>
+      </w:pPr>
     </w:p>
     <w:p>
       <w:pPr>
-        <w:rPr>
-          <w:lang w:val="en-US"/>
-        </w:rPr>
-      </w:pPr>
-    </w:p>
-    <w:p>
-      <w:pPr>
-        <w:rPr>
-          <w:lang w:val="en-US"/>
-        </w:rPr>
-      </w:pPr>
-    </w:p>
-    <w:p>
-      <w:pPr>
-        <w:rPr>
-          <w:lang w:val="en-US"/>
-        </w:rPr>
-      </w:pPr>
-    </w:p>
-    <w:p>
-      <w:pPr>
         <w:pStyle w:val="Heading1"/>
         <w:rPr>
           <w:lang w:val="en-US"/>
@@ -461,6 +574,7 @@
         <w:rPr>
           <w:lang w:val="en-US"/>
         </w:rPr>
+        <w:lastRenderedPageBreak/>
         <w:t>Extra features</w:t>
       </w:r>
     </w:p>
@@ -517,7 +631,7 @@
         </w:rPr>
         <w:t xml:space="preserve">GitHub: </w:t>
       </w:r>
-      <w:hyperlink r:id="rId8" w:history="1">
+      <w:hyperlink r:id="rId10" w:history="1">
         <w:r>
           <w:rPr>
             <w:rStyle w:val="Hyperlink"/>
@@ -535,26 +649,38 @@
           <w:numId w:val="1"/>
         </w:numPr>
         <w:rPr>
-          <w:lang w:val="da-DK"/>
-        </w:rPr>
-      </w:pPr>
-      <w:r>
-        <w:rPr>
-          <w:lang w:val="da-DK"/>
-        </w:rPr>
-        <w:t>Video:</w:t>
-      </w:r>
-      <w:r>
-        <w:rPr>
-          <w:lang w:val="da-DK"/>
-        </w:rPr>
-        <w:t xml:space="preserve"> </w:t>
-      </w:r>
-      <w:hyperlink r:id="rId9" w:history="1">
+          <w:lang w:val="en-US"/>
+        </w:rPr>
+      </w:pPr>
+      <w:r>
+        <w:rPr>
+          <w:lang w:val="en-US"/>
+        </w:rPr>
+        <w:t>Video</w:t>
+      </w:r>
+      <w:r>
+        <w:rPr>
+          <w:lang w:val="en-US"/>
+        </w:rPr>
+        <w:t xml:space="preserve"> of</w:t>
+      </w:r>
+      <w:r>
+        <w:rPr>
+          <w:lang w:val="en-US"/>
+        </w:rPr>
+        <w:t xml:space="preserve"> output</w:t>
+      </w:r>
+      <w:r>
+        <w:rPr>
+          <w:lang w:val="en-US"/>
+        </w:rPr>
+        <w:t xml:space="preserve">: </w:t>
+      </w:r>
+      <w:hyperlink r:id="rId11" w:history="1">
         <w:r>
           <w:rPr>
             <w:rStyle w:val="Hyperlink"/>
-            <w:lang w:val="da-DK"/>
+            <w:lang w:val="en-US"/>
           </w:rPr>
           <w:t>https://www.youtube.com/watch?v=L2zKIrriDfI</w:t>
         </w:r>
@@ -563,7 +689,7 @@
     <w:p>
       <w:pPr>
         <w:rPr>
-          <w:lang w:val="da-DK"/>
+          <w:lang w:val="en-US"/>
         </w:rPr>
       </w:pPr>
     </w:p>
@@ -626,7 +752,7 @@
         </w:rPr>
         <w:t xml:space="preserve">GitHub: </w:t>
       </w:r>
-      <w:hyperlink r:id="rId10" w:history="1">
+      <w:hyperlink r:id="rId12" w:history="1">
         <w:r>
           <w:rPr>
             <w:rStyle w:val="Hyperlink"/>
@@ -644,20 +770,38 @@
           <w:numId w:val="1"/>
         </w:numPr>
         <w:rPr>
-          <w:lang w:val="da-DK"/>
-        </w:rPr>
-      </w:pPr>
-      <w:r>
-        <w:rPr>
-          <w:lang w:val="da-DK"/>
-        </w:rPr>
-        <w:t xml:space="preserve">Video: </w:t>
-      </w:r>
-      <w:hyperlink r:id="rId11" w:history="1">
+          <w:lang w:val="en-US"/>
+        </w:rPr>
+      </w:pPr>
+      <w:r>
+        <w:rPr>
+          <w:lang w:val="en-US"/>
+        </w:rPr>
+        <w:t>Video</w:t>
+      </w:r>
+      <w:r>
+        <w:rPr>
+          <w:lang w:val="en-US"/>
+        </w:rPr>
+        <w:t xml:space="preserve"> of</w:t>
+      </w:r>
+      <w:r>
+        <w:rPr>
+          <w:lang w:val="en-US"/>
+        </w:rPr>
+        <w:t xml:space="preserve"> output</w:t>
+      </w:r>
+      <w:r>
+        <w:rPr>
+          <w:lang w:val="en-US"/>
+        </w:rPr>
+        <w:t xml:space="preserve">: </w:t>
+      </w:r>
+      <w:hyperlink r:id="rId13" w:history="1">
         <w:r>
           <w:rPr>
             <w:rStyle w:val="Hyperlink"/>
-            <w:lang w:val="da-DK"/>
+            <w:lang w:val="en-US"/>
           </w:rPr>
           <w:t>https://www.youtube.com/watch?v=8BjqgaIuses</w:t>
         </w:r>
@@ -1328,6 +1472,1153 @@
 </w:styles>
 </file>
 
+<file path=word/charts/chart1.xml><?xml version="1.0" encoding="utf-8"?>
+<c:chartSpace xmlns:c="http://schemas.openxmlformats.org/drawingml/2006/chart" xmlns:a="http://schemas.openxmlformats.org/drawingml/2006/main" xmlns:r="http://schemas.openxmlformats.org/officeDocument/2006/relationships" xmlns:c16r2="http://schemas.microsoft.com/office/drawing/2015/06/chart">
+  <c:date1904 val="0"/>
+  <c:lang val="en-US"/>
+  <c:roundedCorners val="0"/>
+  <mc:AlternateContent xmlns:mc="http://schemas.openxmlformats.org/markup-compatibility/2006">
+    <mc:Choice xmlns:c14="http://schemas.microsoft.com/office/drawing/2007/8/2/chart" Requires="c14">
+      <c14:style val="102"/>
+    </mc:Choice>
+    <mc:Fallback>
+      <c:style val="2"/>
+    </mc:Fallback>
+  </mc:AlternateContent>
+  <c:chart>
+    <c:title>
+      <c:tx>
+        <c:rich>
+          <a:bodyPr rot="0" spcFirstLastPara="1" vertOverflow="ellipsis" vert="horz" wrap="square" anchor="ctr" anchorCtr="1"/>
+          <a:lstStyle/>
+          <a:p>
+            <a:pPr>
+              <a:defRPr sz="1400" b="0" i="0" u="none" strike="noStrike" kern="1200" spc="0" baseline="0">
+                <a:solidFill>
+                  <a:schemeClr val="tx1">
+                    <a:lumMod val="65000"/>
+                    <a:lumOff val="35000"/>
+                  </a:schemeClr>
+                </a:solidFill>
+                <a:latin typeface="+mn-lt"/>
+                <a:ea typeface="+mn-ea"/>
+                <a:cs typeface="+mn-cs"/>
+              </a:defRPr>
+            </a:pPr>
+            <a:r>
+              <a:rPr lang="da-DK"/>
+              <a:t>Grid size</a:t>
+            </a:r>
+            <a:r>
+              <a:rPr lang="da-DK" baseline="0"/>
+              <a:t> computation across computation devices</a:t>
+            </a:r>
+            <a:endParaRPr lang="da-DK"/>
+          </a:p>
+        </c:rich>
+      </c:tx>
+      <c:overlay val="0"/>
+      <c:spPr>
+        <a:noFill/>
+        <a:ln>
+          <a:noFill/>
+        </a:ln>
+        <a:effectLst/>
+      </c:spPr>
+      <c:txPr>
+        <a:bodyPr rot="0" spcFirstLastPara="1" vertOverflow="ellipsis" vert="horz" wrap="square" anchor="ctr" anchorCtr="1"/>
+        <a:lstStyle/>
+        <a:p>
+          <a:pPr>
+            <a:defRPr sz="1400" b="0" i="0" u="none" strike="noStrike" kern="1200" spc="0" baseline="0">
+              <a:solidFill>
+                <a:schemeClr val="tx1">
+                  <a:lumMod val="65000"/>
+                  <a:lumOff val="35000"/>
+                </a:schemeClr>
+              </a:solidFill>
+              <a:latin typeface="+mn-lt"/>
+              <a:ea typeface="+mn-ea"/>
+              <a:cs typeface="+mn-cs"/>
+            </a:defRPr>
+          </a:pPr>
+          <a:endParaRPr lang="en-DK"/>
+        </a:p>
+      </c:txPr>
+    </c:title>
+    <c:autoTitleDeleted val="0"/>
+    <c:plotArea>
+      <c:layout/>
+      <c:scatterChart>
+        <c:scatterStyle val="lineMarker"/>
+        <c:varyColors val="0"/>
+        <c:ser>
+          <c:idx val="0"/>
+          <c:order val="0"/>
+          <c:tx>
+            <c:strRef>
+              <c:f>Sheet1!$B$1</c:f>
+              <c:strCache>
+                <c:ptCount val="1"/>
+                <c:pt idx="0">
+                  <c:v>CPU Time</c:v>
+                </c:pt>
+              </c:strCache>
+            </c:strRef>
+          </c:tx>
+          <c:spPr>
+            <a:ln w="19050" cap="rnd">
+              <a:solidFill>
+                <a:schemeClr val="accent1"/>
+              </a:solidFill>
+              <a:round/>
+            </a:ln>
+            <a:effectLst/>
+          </c:spPr>
+          <c:marker>
+            <c:symbol val="circle"/>
+            <c:size val="5"/>
+            <c:spPr>
+              <a:solidFill>
+                <a:schemeClr val="accent1"/>
+              </a:solidFill>
+              <a:ln w="9525">
+                <a:solidFill>
+                  <a:schemeClr val="accent1"/>
+                </a:solidFill>
+              </a:ln>
+              <a:effectLst/>
+            </c:spPr>
+          </c:marker>
+          <c:xVal>
+            <c:numRef>
+              <c:f>Sheet1!$A$2:$A$6</c:f>
+              <c:numCache>
+                <c:formatCode>General</c:formatCode>
+                <c:ptCount val="5"/>
+                <c:pt idx="0">
+                  <c:v>500</c:v>
+                </c:pt>
+                <c:pt idx="1">
+                  <c:v>1000</c:v>
+                </c:pt>
+                <c:pt idx="2">
+                  <c:v>2000</c:v>
+                </c:pt>
+                <c:pt idx="3">
+                  <c:v>5000</c:v>
+                </c:pt>
+                <c:pt idx="4">
+                  <c:v>10000</c:v>
+                </c:pt>
+              </c:numCache>
+            </c:numRef>
+          </c:xVal>
+          <c:yVal>
+            <c:numRef>
+              <c:f>Sheet1!$B$2:$B$6</c:f>
+              <c:numCache>
+                <c:formatCode>General</c:formatCode>
+                <c:ptCount val="5"/>
+                <c:pt idx="0">
+                  <c:v>1.9199999999999998E-2</c:v>
+                </c:pt>
+                <c:pt idx="1">
+                  <c:v>1.26E-2</c:v>
+                </c:pt>
+                <c:pt idx="2">
+                  <c:v>4.0800000000000003E-2</c:v>
+                </c:pt>
+                <c:pt idx="3">
+                  <c:v>0.2455</c:v>
+                </c:pt>
+                <c:pt idx="4">
+                  <c:v>0.91100000000000003</c:v>
+                </c:pt>
+              </c:numCache>
+            </c:numRef>
+          </c:yVal>
+          <c:smooth val="0"/>
+          <c:extLst>
+            <c:ext xmlns:c16="http://schemas.microsoft.com/office/drawing/2014/chart" uri="{C3380CC4-5D6E-409C-BE32-E72D297353CC}">
+              <c16:uniqueId val="{00000000-677C-45B3-AD99-6C774FA4433A}"/>
+            </c:ext>
+          </c:extLst>
+        </c:ser>
+        <c:ser>
+          <c:idx val="1"/>
+          <c:order val="1"/>
+          <c:tx>
+            <c:strRef>
+              <c:f>Sheet1!$C$1</c:f>
+              <c:strCache>
+                <c:ptCount val="1"/>
+                <c:pt idx="0">
+                  <c:v>GPU Time</c:v>
+                </c:pt>
+              </c:strCache>
+            </c:strRef>
+          </c:tx>
+          <c:spPr>
+            <a:ln w="19050" cap="rnd">
+              <a:solidFill>
+                <a:schemeClr val="accent2"/>
+              </a:solidFill>
+              <a:round/>
+            </a:ln>
+            <a:effectLst/>
+          </c:spPr>
+          <c:marker>
+            <c:symbol val="circle"/>
+            <c:size val="5"/>
+            <c:spPr>
+              <a:solidFill>
+                <a:schemeClr val="accent2"/>
+              </a:solidFill>
+              <a:ln w="9525">
+                <a:solidFill>
+                  <a:schemeClr val="accent2"/>
+                </a:solidFill>
+              </a:ln>
+              <a:effectLst/>
+            </c:spPr>
+          </c:marker>
+          <c:xVal>
+            <c:numRef>
+              <c:f>Sheet1!$A$2:$A$6</c:f>
+              <c:numCache>
+                <c:formatCode>General</c:formatCode>
+                <c:ptCount val="5"/>
+                <c:pt idx="0">
+                  <c:v>500</c:v>
+                </c:pt>
+                <c:pt idx="1">
+                  <c:v>1000</c:v>
+                </c:pt>
+                <c:pt idx="2">
+                  <c:v>2000</c:v>
+                </c:pt>
+                <c:pt idx="3">
+                  <c:v>5000</c:v>
+                </c:pt>
+                <c:pt idx="4">
+                  <c:v>10000</c:v>
+                </c:pt>
+              </c:numCache>
+            </c:numRef>
+          </c:xVal>
+          <c:yVal>
+            <c:numRef>
+              <c:f>Sheet1!$C$2:$C$6</c:f>
+              <c:numCache>
+                <c:formatCode>General</c:formatCode>
+                <c:ptCount val="5"/>
+                <c:pt idx="0">
+                  <c:v>9.9599999999999994E-2</c:v>
+                </c:pt>
+                <c:pt idx="1">
+                  <c:v>1.5900000000000001E-2</c:v>
+                </c:pt>
+                <c:pt idx="2">
+                  <c:v>5.2499999999999998E-2</c:v>
+                </c:pt>
+                <c:pt idx="3">
+                  <c:v>0.32050000000000001</c:v>
+                </c:pt>
+                <c:pt idx="4">
+                  <c:v>1.1032</c:v>
+                </c:pt>
+              </c:numCache>
+            </c:numRef>
+          </c:yVal>
+          <c:smooth val="0"/>
+          <c:extLst>
+            <c:ext xmlns:c16="http://schemas.microsoft.com/office/drawing/2014/chart" uri="{C3380CC4-5D6E-409C-BE32-E72D297353CC}">
+              <c16:uniqueId val="{00000001-677C-45B3-AD99-6C774FA4433A}"/>
+            </c:ext>
+          </c:extLst>
+        </c:ser>
+        <c:dLbls>
+          <c:showLegendKey val="0"/>
+          <c:showVal val="0"/>
+          <c:showCatName val="0"/>
+          <c:showSerName val="0"/>
+          <c:showPercent val="0"/>
+          <c:showBubbleSize val="0"/>
+        </c:dLbls>
+        <c:axId val="42807056"/>
+        <c:axId val="42809936"/>
+      </c:scatterChart>
+      <c:valAx>
+        <c:axId val="42807056"/>
+        <c:scaling>
+          <c:orientation val="minMax"/>
+          <c:max val="10000"/>
+        </c:scaling>
+        <c:delete val="0"/>
+        <c:axPos val="b"/>
+        <c:majorGridlines>
+          <c:spPr>
+            <a:ln w="9525" cap="flat" cmpd="sng" algn="ctr">
+              <a:solidFill>
+                <a:schemeClr val="tx1">
+                  <a:lumMod val="15000"/>
+                  <a:lumOff val="85000"/>
+                </a:schemeClr>
+              </a:solidFill>
+              <a:round/>
+            </a:ln>
+            <a:effectLst/>
+          </c:spPr>
+        </c:majorGridlines>
+        <c:title>
+          <c:tx>
+            <c:rich>
+              <a:bodyPr rot="0" spcFirstLastPara="1" vertOverflow="ellipsis" vert="horz" wrap="square" anchor="ctr" anchorCtr="1"/>
+              <a:lstStyle/>
+              <a:p>
+                <a:pPr>
+                  <a:defRPr sz="1000" b="0" i="0" u="none" strike="noStrike" kern="1200" baseline="0">
+                    <a:solidFill>
+                      <a:schemeClr val="tx1">
+                        <a:lumMod val="65000"/>
+                        <a:lumOff val="35000"/>
+                      </a:schemeClr>
+                    </a:solidFill>
+                    <a:latin typeface="+mn-lt"/>
+                    <a:ea typeface="+mn-ea"/>
+                    <a:cs typeface="+mn-cs"/>
+                  </a:defRPr>
+                </a:pPr>
+                <a:r>
+                  <a:rPr lang="da-DK"/>
+                  <a:t>Mandelbrot</a:t>
+                </a:r>
+                <a:r>
+                  <a:rPr lang="da-DK" baseline="0"/>
+                  <a:t> Set Size</a:t>
+                </a:r>
+                <a:endParaRPr lang="da-DK"/>
+              </a:p>
+            </c:rich>
+          </c:tx>
+          <c:overlay val="0"/>
+          <c:spPr>
+            <a:noFill/>
+            <a:ln>
+              <a:noFill/>
+            </a:ln>
+            <a:effectLst/>
+          </c:spPr>
+          <c:txPr>
+            <a:bodyPr rot="0" spcFirstLastPara="1" vertOverflow="ellipsis" vert="horz" wrap="square" anchor="ctr" anchorCtr="1"/>
+            <a:lstStyle/>
+            <a:p>
+              <a:pPr>
+                <a:defRPr sz="1000" b="0" i="0" u="none" strike="noStrike" kern="1200" baseline="0">
+                  <a:solidFill>
+                    <a:schemeClr val="tx1">
+                      <a:lumMod val="65000"/>
+                      <a:lumOff val="35000"/>
+                    </a:schemeClr>
+                  </a:solidFill>
+                  <a:latin typeface="+mn-lt"/>
+                  <a:ea typeface="+mn-ea"/>
+                  <a:cs typeface="+mn-cs"/>
+                </a:defRPr>
+              </a:pPr>
+              <a:endParaRPr lang="en-DK"/>
+            </a:p>
+          </c:txPr>
+        </c:title>
+        <c:numFmt formatCode="General" sourceLinked="1"/>
+        <c:majorTickMark val="none"/>
+        <c:minorTickMark val="none"/>
+        <c:tickLblPos val="nextTo"/>
+        <c:spPr>
+          <a:noFill/>
+          <a:ln w="9525" cap="flat" cmpd="sng" algn="ctr">
+            <a:solidFill>
+              <a:schemeClr val="tx1">
+                <a:lumMod val="25000"/>
+                <a:lumOff val="75000"/>
+              </a:schemeClr>
+            </a:solidFill>
+            <a:round/>
+          </a:ln>
+          <a:effectLst/>
+        </c:spPr>
+        <c:txPr>
+          <a:bodyPr rot="-60000000" spcFirstLastPara="1" vertOverflow="ellipsis" vert="horz" wrap="square" anchor="ctr" anchorCtr="1"/>
+          <a:lstStyle/>
+          <a:p>
+            <a:pPr>
+              <a:defRPr sz="900" b="0" i="0" u="none" strike="noStrike" kern="1200" baseline="0">
+                <a:solidFill>
+                  <a:schemeClr val="tx1">
+                    <a:lumMod val="65000"/>
+                    <a:lumOff val="35000"/>
+                  </a:schemeClr>
+                </a:solidFill>
+                <a:latin typeface="+mn-lt"/>
+                <a:ea typeface="+mn-ea"/>
+                <a:cs typeface="+mn-cs"/>
+              </a:defRPr>
+            </a:pPr>
+            <a:endParaRPr lang="en-DK"/>
+          </a:p>
+        </c:txPr>
+        <c:crossAx val="42809936"/>
+        <c:crosses val="autoZero"/>
+        <c:crossBetween val="midCat"/>
+      </c:valAx>
+      <c:valAx>
+        <c:axId val="42809936"/>
+        <c:scaling>
+          <c:orientation val="minMax"/>
+        </c:scaling>
+        <c:delete val="0"/>
+        <c:axPos val="l"/>
+        <c:majorGridlines>
+          <c:spPr>
+            <a:ln w="9525" cap="flat" cmpd="sng" algn="ctr">
+              <a:solidFill>
+                <a:schemeClr val="tx1">
+                  <a:lumMod val="15000"/>
+                  <a:lumOff val="85000"/>
+                </a:schemeClr>
+              </a:solidFill>
+              <a:round/>
+            </a:ln>
+            <a:effectLst/>
+          </c:spPr>
+        </c:majorGridlines>
+        <c:title>
+          <c:tx>
+            <c:rich>
+              <a:bodyPr rot="-5400000" spcFirstLastPara="1" vertOverflow="ellipsis" vert="horz" wrap="square" anchor="ctr" anchorCtr="1"/>
+              <a:lstStyle/>
+              <a:p>
+                <a:pPr>
+                  <a:defRPr sz="1000" b="0" i="0" u="none" strike="noStrike" kern="1200" baseline="0">
+                    <a:solidFill>
+                      <a:schemeClr val="tx1">
+                        <a:lumMod val="65000"/>
+                        <a:lumOff val="35000"/>
+                      </a:schemeClr>
+                    </a:solidFill>
+                    <a:latin typeface="+mn-lt"/>
+                    <a:ea typeface="+mn-ea"/>
+                    <a:cs typeface="+mn-cs"/>
+                  </a:defRPr>
+                </a:pPr>
+                <a:r>
+                  <a:rPr lang="da-DK"/>
+                  <a:t>Time (s)</a:t>
+                </a:r>
+              </a:p>
+            </c:rich>
+          </c:tx>
+          <c:overlay val="0"/>
+          <c:spPr>
+            <a:noFill/>
+            <a:ln>
+              <a:noFill/>
+            </a:ln>
+            <a:effectLst/>
+          </c:spPr>
+          <c:txPr>
+            <a:bodyPr rot="-5400000" spcFirstLastPara="1" vertOverflow="ellipsis" vert="horz" wrap="square" anchor="ctr" anchorCtr="1"/>
+            <a:lstStyle/>
+            <a:p>
+              <a:pPr>
+                <a:defRPr sz="1000" b="0" i="0" u="none" strike="noStrike" kern="1200" baseline="0">
+                  <a:solidFill>
+                    <a:schemeClr val="tx1">
+                      <a:lumMod val="65000"/>
+                      <a:lumOff val="35000"/>
+                    </a:schemeClr>
+                  </a:solidFill>
+                  <a:latin typeface="+mn-lt"/>
+                  <a:ea typeface="+mn-ea"/>
+                  <a:cs typeface="+mn-cs"/>
+                </a:defRPr>
+              </a:pPr>
+              <a:endParaRPr lang="en-DK"/>
+            </a:p>
+          </c:txPr>
+        </c:title>
+        <c:numFmt formatCode="General" sourceLinked="1"/>
+        <c:majorTickMark val="none"/>
+        <c:minorTickMark val="none"/>
+        <c:tickLblPos val="nextTo"/>
+        <c:spPr>
+          <a:noFill/>
+          <a:ln w="9525" cap="flat" cmpd="sng" algn="ctr">
+            <a:solidFill>
+              <a:schemeClr val="tx1">
+                <a:lumMod val="25000"/>
+                <a:lumOff val="75000"/>
+              </a:schemeClr>
+            </a:solidFill>
+            <a:round/>
+          </a:ln>
+          <a:effectLst/>
+        </c:spPr>
+        <c:txPr>
+          <a:bodyPr rot="-60000000" spcFirstLastPara="1" vertOverflow="ellipsis" vert="horz" wrap="square" anchor="ctr" anchorCtr="1"/>
+          <a:lstStyle/>
+          <a:p>
+            <a:pPr>
+              <a:defRPr sz="900" b="0" i="0" u="none" strike="noStrike" kern="1200" baseline="0">
+                <a:solidFill>
+                  <a:schemeClr val="tx1">
+                    <a:lumMod val="65000"/>
+                    <a:lumOff val="35000"/>
+                  </a:schemeClr>
+                </a:solidFill>
+                <a:latin typeface="+mn-lt"/>
+                <a:ea typeface="+mn-ea"/>
+                <a:cs typeface="+mn-cs"/>
+              </a:defRPr>
+            </a:pPr>
+            <a:endParaRPr lang="en-DK"/>
+          </a:p>
+        </c:txPr>
+        <c:crossAx val="42807056"/>
+        <c:crosses val="autoZero"/>
+        <c:crossBetween val="midCat"/>
+      </c:valAx>
+      <c:spPr>
+        <a:noFill/>
+        <a:ln>
+          <a:noFill/>
+        </a:ln>
+        <a:effectLst/>
+      </c:spPr>
+    </c:plotArea>
+    <c:legend>
+      <c:legendPos val="b"/>
+      <c:overlay val="0"/>
+      <c:spPr>
+        <a:noFill/>
+        <a:ln>
+          <a:noFill/>
+        </a:ln>
+        <a:effectLst/>
+      </c:spPr>
+      <c:txPr>
+        <a:bodyPr rot="0" spcFirstLastPara="1" vertOverflow="ellipsis" vert="horz" wrap="square" anchor="ctr" anchorCtr="1"/>
+        <a:lstStyle/>
+        <a:p>
+          <a:pPr>
+            <a:defRPr sz="900" b="0" i="0" u="none" strike="noStrike" kern="1200" baseline="0">
+              <a:solidFill>
+                <a:schemeClr val="tx1">
+                  <a:lumMod val="65000"/>
+                  <a:lumOff val="35000"/>
+                </a:schemeClr>
+              </a:solidFill>
+              <a:latin typeface="+mn-lt"/>
+              <a:ea typeface="+mn-ea"/>
+              <a:cs typeface="+mn-cs"/>
+            </a:defRPr>
+          </a:pPr>
+          <a:endParaRPr lang="en-DK"/>
+        </a:p>
+      </c:txPr>
+    </c:legend>
+    <c:plotVisOnly val="1"/>
+    <c:dispBlanksAs val="gap"/>
+    <c:showDLblsOverMax val="0"/>
+  </c:chart>
+  <c:spPr>
+    <a:solidFill>
+      <a:schemeClr val="bg1"/>
+    </a:solidFill>
+    <a:ln w="9525" cap="flat" cmpd="sng" algn="ctr">
+      <a:solidFill>
+        <a:schemeClr val="tx1">
+          <a:lumMod val="15000"/>
+          <a:lumOff val="85000"/>
+        </a:schemeClr>
+      </a:solidFill>
+      <a:round/>
+    </a:ln>
+    <a:effectLst/>
+  </c:spPr>
+  <c:txPr>
+    <a:bodyPr/>
+    <a:lstStyle/>
+    <a:p>
+      <a:pPr>
+        <a:defRPr/>
+      </a:pPr>
+      <a:endParaRPr lang="en-DK"/>
+    </a:p>
+  </c:txPr>
+  <c:externalData r:id="rId3">
+    <c:autoUpdate val="0"/>
+  </c:externalData>
+</c:chartSpace>
+</file>
+
+<file path=word/charts/colors1.xml><?xml version="1.0" encoding="utf-8"?>
+<cs:colorStyle xmlns:cs="http://schemas.microsoft.com/office/drawing/2012/chartStyle" xmlns:a="http://schemas.openxmlformats.org/drawingml/2006/main" meth="cycle" id="10">
+  <a:schemeClr val="accent1"/>
+  <a:schemeClr val="accent2"/>
+  <a:schemeClr val="accent3"/>
+  <a:schemeClr val="accent4"/>
+  <a:schemeClr val="accent5"/>
+  <a:schemeClr val="accent6"/>
+  <cs:variation/>
+  <cs:variation>
+    <a:lumMod val="60000"/>
+  </cs:variation>
+  <cs:variation>
+    <a:lumMod val="80000"/>
+    <a:lumOff val="20000"/>
+  </cs:variation>
+  <cs:variation>
+    <a:lumMod val="80000"/>
+  </cs:variation>
+  <cs:variation>
+    <a:lumMod val="60000"/>
+    <a:lumOff val="40000"/>
+  </cs:variation>
+  <cs:variation>
+    <a:lumMod val="50000"/>
+  </cs:variation>
+  <cs:variation>
+    <a:lumMod val="70000"/>
+    <a:lumOff val="30000"/>
+  </cs:variation>
+  <cs:variation>
+    <a:lumMod val="70000"/>
+  </cs:variation>
+  <cs:variation>
+    <a:lumMod val="50000"/>
+    <a:lumOff val="50000"/>
+  </cs:variation>
+</cs:colorStyle>
+</file>
+
+<file path=word/charts/style1.xml><?xml version="1.0" encoding="utf-8"?>
+<cs:chartStyle xmlns:cs="http://schemas.microsoft.com/office/drawing/2012/chartStyle" xmlns:a="http://schemas.openxmlformats.org/drawingml/2006/main" id="240">
+  <cs:axisTitle>
+    <cs:lnRef idx="0"/>
+    <cs:fillRef idx="0"/>
+    <cs:effectRef idx="0"/>
+    <cs:fontRef idx="minor">
+      <a:schemeClr val="tx1">
+        <a:lumMod val="65000"/>
+        <a:lumOff val="35000"/>
+      </a:schemeClr>
+    </cs:fontRef>
+    <cs:defRPr sz="1000" kern="1200"/>
+  </cs:axisTitle>
+  <cs:categoryAxis>
+    <cs:lnRef idx="0"/>
+    <cs:fillRef idx="0"/>
+    <cs:effectRef idx="0"/>
+    <cs:fontRef idx="minor">
+      <a:schemeClr val="tx1">
+        <a:lumMod val="65000"/>
+        <a:lumOff val="35000"/>
+      </a:schemeClr>
+    </cs:fontRef>
+    <cs:spPr>
+      <a:ln w="9525" cap="flat" cmpd="sng" algn="ctr">
+        <a:solidFill>
+          <a:schemeClr val="tx1">
+            <a:lumMod val="25000"/>
+            <a:lumOff val="75000"/>
+          </a:schemeClr>
+        </a:solidFill>
+        <a:round/>
+      </a:ln>
+    </cs:spPr>
+    <cs:defRPr sz="900" kern="1200"/>
+  </cs:categoryAxis>
+  <cs:chartArea mods="allowNoFillOverride allowNoLineOverride">
+    <cs:lnRef idx="0"/>
+    <cs:fillRef idx="0"/>
+    <cs:effectRef idx="0"/>
+    <cs:fontRef idx="minor">
+      <a:schemeClr val="tx1"/>
+    </cs:fontRef>
+    <cs:spPr>
+      <a:solidFill>
+        <a:schemeClr val="bg1"/>
+      </a:solidFill>
+      <a:ln w="9525" cap="flat" cmpd="sng" algn="ctr">
+        <a:solidFill>
+          <a:schemeClr val="tx1">
+            <a:lumMod val="15000"/>
+            <a:lumOff val="85000"/>
+          </a:schemeClr>
+        </a:solidFill>
+        <a:round/>
+      </a:ln>
+    </cs:spPr>
+    <cs:defRPr sz="1000" kern="1200"/>
+  </cs:chartArea>
+  <cs:dataLabel>
+    <cs:lnRef idx="0"/>
+    <cs:fillRef idx="0"/>
+    <cs:effectRef idx="0"/>
+    <cs:fontRef idx="minor">
+      <a:schemeClr val="tx1">
+        <a:lumMod val="75000"/>
+        <a:lumOff val="25000"/>
+      </a:schemeClr>
+    </cs:fontRef>
+    <cs:defRPr sz="900" kern="1200"/>
+  </cs:dataLabel>
+  <cs:dataLabelCallout>
+    <cs:lnRef idx="0"/>
+    <cs:fillRef idx="0"/>
+    <cs:effectRef idx="0"/>
+    <cs:fontRef idx="minor">
+      <a:schemeClr val="dk1">
+        <a:lumMod val="65000"/>
+        <a:lumOff val="35000"/>
+      </a:schemeClr>
+    </cs:fontRef>
+    <cs:spPr>
+      <a:solidFill>
+        <a:schemeClr val="lt1"/>
+      </a:solidFill>
+      <a:ln>
+        <a:solidFill>
+          <a:schemeClr val="dk1">
+            <a:lumMod val="25000"/>
+            <a:lumOff val="75000"/>
+          </a:schemeClr>
+        </a:solidFill>
+      </a:ln>
+    </cs:spPr>
+    <cs:defRPr sz="900" kern="1200"/>
+    <cs:bodyPr rot="0" spcFirstLastPara="1" vertOverflow="clip" horzOverflow="clip" vert="horz" wrap="square" lIns="36576" tIns="18288" rIns="36576" bIns="18288" anchor="ctr" anchorCtr="1">
+      <a:spAutoFit/>
+    </cs:bodyPr>
+  </cs:dataLabelCallout>
+  <cs:dataPoint>
+    <cs:lnRef idx="0"/>
+    <cs:fillRef idx="1">
+      <cs:styleClr val="auto"/>
+    </cs:fillRef>
+    <cs:effectRef idx="0"/>
+    <cs:fontRef idx="minor">
+      <a:schemeClr val="tx1"/>
+    </cs:fontRef>
+  </cs:dataPoint>
+  <cs:dataPoint3D>
+    <cs:lnRef idx="0"/>
+    <cs:fillRef idx="1">
+      <cs:styleClr val="auto"/>
+    </cs:fillRef>
+    <cs:effectRef idx="0"/>
+    <cs:fontRef idx="minor">
+      <a:schemeClr val="tx1"/>
+    </cs:fontRef>
+  </cs:dataPoint3D>
+  <cs:dataPointLine>
+    <cs:lnRef idx="0">
+      <cs:styleClr val="auto"/>
+    </cs:lnRef>
+    <cs:fillRef idx="1"/>
+    <cs:effectRef idx="0"/>
+    <cs:fontRef idx="minor">
+      <a:schemeClr val="tx1"/>
+    </cs:fontRef>
+    <cs:spPr>
+      <a:ln w="19050" cap="rnd">
+        <a:solidFill>
+          <a:schemeClr val="phClr"/>
+        </a:solidFill>
+        <a:round/>
+      </a:ln>
+    </cs:spPr>
+  </cs:dataPointLine>
+  <cs:dataPointMarker>
+    <cs:lnRef idx="0">
+      <cs:styleClr val="auto"/>
+    </cs:lnRef>
+    <cs:fillRef idx="1">
+      <cs:styleClr val="auto"/>
+    </cs:fillRef>
+    <cs:effectRef idx="0"/>
+    <cs:fontRef idx="minor">
+      <a:schemeClr val="tx1"/>
+    </cs:fontRef>
+    <cs:spPr>
+      <a:ln w="9525">
+        <a:solidFill>
+          <a:schemeClr val="phClr"/>
+        </a:solidFill>
+      </a:ln>
+    </cs:spPr>
+  </cs:dataPointMarker>
+  <cs:dataPointMarkerLayout symbol="circle" size="5"/>
+  <cs:dataPointWireframe>
+    <cs:lnRef idx="0">
+      <cs:styleClr val="auto"/>
+    </cs:lnRef>
+    <cs:fillRef idx="0"/>
+    <cs:effectRef idx="0"/>
+    <cs:fontRef idx="minor">
+      <a:schemeClr val="dk1"/>
+    </cs:fontRef>
+    <cs:spPr>
+      <a:ln w="9525" cap="rnd">
+        <a:solidFill>
+          <a:schemeClr val="phClr"/>
+        </a:solidFill>
+        <a:round/>
+      </a:ln>
+    </cs:spPr>
+  </cs:dataPointWireframe>
+  <cs:dataTable>
+    <cs:lnRef idx="0"/>
+    <cs:fillRef idx="0"/>
+    <cs:effectRef idx="0"/>
+    <cs:fontRef idx="minor">
+      <a:schemeClr val="tx1">
+        <a:lumMod val="65000"/>
+        <a:lumOff val="35000"/>
+      </a:schemeClr>
+    </cs:fontRef>
+    <cs:spPr>
+      <a:noFill/>
+      <a:ln w="9525" cap="flat" cmpd="sng" algn="ctr">
+        <a:solidFill>
+          <a:schemeClr val="tx1">
+            <a:lumMod val="15000"/>
+            <a:lumOff val="85000"/>
+          </a:schemeClr>
+        </a:solidFill>
+        <a:round/>
+      </a:ln>
+    </cs:spPr>
+    <cs:defRPr sz="900" kern="1200"/>
+  </cs:dataTable>
+  <cs:downBar>
+    <cs:lnRef idx="0"/>
+    <cs:fillRef idx="0"/>
+    <cs:effectRef idx="0"/>
+    <cs:fontRef idx="minor">
+      <a:schemeClr val="tx1"/>
+    </cs:fontRef>
+    <cs:spPr>
+      <a:solidFill>
+        <a:schemeClr val="dk1">
+          <a:lumMod val="75000"/>
+          <a:lumOff val="25000"/>
+        </a:schemeClr>
+      </a:solidFill>
+      <a:ln w="9525" cap="flat" cmpd="sng" algn="ctr">
+        <a:solidFill>
+          <a:schemeClr val="tx1">
+            <a:lumMod val="65000"/>
+            <a:lumOff val="35000"/>
+          </a:schemeClr>
+        </a:solidFill>
+        <a:round/>
+      </a:ln>
+    </cs:spPr>
+  </cs:downBar>
+  <cs:dropLine>
+    <cs:lnRef idx="0"/>
+    <cs:fillRef idx="0"/>
+    <cs:effectRef idx="0"/>
+    <cs:fontRef idx="minor">
+      <a:schemeClr val="tx1"/>
+    </cs:fontRef>
+    <cs:spPr>
+      <a:ln w="9525" cap="flat" cmpd="sng" algn="ctr">
+        <a:solidFill>
+          <a:schemeClr val="tx1">
+            <a:lumMod val="35000"/>
+            <a:lumOff val="65000"/>
+          </a:schemeClr>
+        </a:solidFill>
+        <a:round/>
+      </a:ln>
+    </cs:spPr>
+  </cs:dropLine>
+  <cs:errorBar>
+    <cs:lnRef idx="0"/>
+    <cs:fillRef idx="0"/>
+    <cs:effectRef idx="0"/>
+    <cs:fontRef idx="minor">
+      <a:schemeClr val="tx1"/>
+    </cs:fontRef>
+    <cs:spPr>
+      <a:ln w="9525" cap="flat" cmpd="sng" algn="ctr">
+        <a:solidFill>
+          <a:schemeClr val="tx1">
+            <a:lumMod val="65000"/>
+            <a:lumOff val="35000"/>
+          </a:schemeClr>
+        </a:solidFill>
+        <a:round/>
+      </a:ln>
+    </cs:spPr>
+  </cs:errorBar>
+  <cs:floor>
+    <cs:lnRef idx="0"/>
+    <cs:fillRef idx="0"/>
+    <cs:effectRef idx="0"/>
+    <cs:fontRef idx="minor">
+      <a:schemeClr val="tx1"/>
+    </cs:fontRef>
+    <cs:spPr>
+      <a:noFill/>
+      <a:ln>
+        <a:noFill/>
+      </a:ln>
+    </cs:spPr>
+  </cs:floor>
+  <cs:gridlineMajor>
+    <cs:lnRef idx="0"/>
+    <cs:fillRef idx="0"/>
+    <cs:effectRef idx="0"/>
+    <cs:fontRef idx="minor">
+      <a:schemeClr val="tx1"/>
+    </cs:fontRef>
+    <cs:spPr>
+      <a:ln w="9525" cap="flat" cmpd="sng" algn="ctr">
+        <a:solidFill>
+          <a:schemeClr val="tx1">
+            <a:lumMod val="15000"/>
+            <a:lumOff val="85000"/>
+          </a:schemeClr>
+        </a:solidFill>
+        <a:round/>
+      </a:ln>
+    </cs:spPr>
+  </cs:gridlineMajor>
+  <cs:gridlineMinor>
+    <cs:lnRef idx="0"/>
+    <cs:fillRef idx="0"/>
+    <cs:effectRef idx="0"/>
+    <cs:fontRef idx="minor">
+      <a:schemeClr val="tx1"/>
+    </cs:fontRef>
+    <cs:spPr>
+      <a:ln w="9525" cap="flat" cmpd="sng" algn="ctr">
+        <a:solidFill>
+          <a:schemeClr val="tx1">
+            <a:lumMod val="5000"/>
+            <a:lumOff val="95000"/>
+          </a:schemeClr>
+        </a:solidFill>
+        <a:round/>
+      </a:ln>
+    </cs:spPr>
+  </cs:gridlineMinor>
+  <cs:hiLoLine>
+    <cs:lnRef idx="0"/>
+    <cs:fillRef idx="0"/>
+    <cs:effectRef idx="0"/>
+    <cs:fontRef idx="minor">
+      <a:schemeClr val="tx1"/>
+    </cs:fontRef>
+    <cs:spPr>
+      <a:ln w="9525" cap="flat" cmpd="sng" algn="ctr">
+        <a:solidFill>
+          <a:schemeClr val="tx1">
+            <a:lumMod val="50000"/>
+            <a:lumOff val="50000"/>
+          </a:schemeClr>
+        </a:solidFill>
+        <a:round/>
+      </a:ln>
+    </cs:spPr>
+  </cs:hiLoLine>
+  <cs:leaderLine>
+    <cs:lnRef idx="0"/>
+    <cs:fillRef idx="0"/>
+    <cs:effectRef idx="0"/>
+    <cs:fontRef idx="minor">
+      <a:schemeClr val="tx1"/>
+    </cs:fontRef>
+    <cs:spPr>
+      <a:ln w="9525" cap="flat" cmpd="sng" algn="ctr">
+        <a:solidFill>
+          <a:schemeClr val="tx1">
+            <a:lumMod val="35000"/>
+            <a:lumOff val="65000"/>
+          </a:schemeClr>
+        </a:solidFill>
+        <a:round/>
+      </a:ln>
+    </cs:spPr>
+  </cs:leaderLine>
+  <cs:legend>
+    <cs:lnRef idx="0"/>
+    <cs:fillRef idx="0"/>
+    <cs:effectRef idx="0"/>
+    <cs:fontRef idx="minor">
+      <a:schemeClr val="tx1">
+        <a:lumMod val="65000"/>
+        <a:lumOff val="35000"/>
+      </a:schemeClr>
+    </cs:fontRef>
+    <cs:defRPr sz="900" kern="1200"/>
+  </cs:legend>
+  <cs:plotArea mods="allowNoFillOverride allowNoLineOverride">
+    <cs:lnRef idx="0"/>
+    <cs:fillRef idx="0"/>
+    <cs:effectRef idx="0"/>
+    <cs:fontRef idx="minor">
+      <a:schemeClr val="tx1"/>
+    </cs:fontRef>
+  </cs:plotArea>
+  <cs:plotArea3D mods="allowNoFillOverride allowNoLineOverride">
+    <cs:lnRef idx="0"/>
+    <cs:fillRef idx="0"/>
+    <cs:effectRef idx="0"/>
+    <cs:fontRef idx="minor">
+      <a:schemeClr val="tx1"/>
+    </cs:fontRef>
+  </cs:plotArea3D>
+  <cs:seriesAxis>
+    <cs:lnRef idx="0"/>
+    <cs:fillRef idx="0"/>
+    <cs:effectRef idx="0"/>
+    <cs:fontRef idx="minor">
+      <a:schemeClr val="tx1">
+        <a:lumMod val="65000"/>
+        <a:lumOff val="35000"/>
+      </a:schemeClr>
+    </cs:fontRef>
+    <cs:defRPr sz="900" kern="1200"/>
+  </cs:seriesAxis>
+  <cs:seriesLine>
+    <cs:lnRef idx="0"/>
+    <cs:fillRef idx="0"/>
+    <cs:effectRef idx="0"/>
+    <cs:fontRef idx="minor">
+      <a:schemeClr val="tx1"/>
+    </cs:fontRef>
+    <cs:spPr>
+      <a:ln w="9525" cap="flat" cmpd="sng" algn="ctr">
+        <a:solidFill>
+          <a:schemeClr val="tx1">
+            <a:lumMod val="35000"/>
+            <a:lumOff val="65000"/>
+          </a:schemeClr>
+        </a:solidFill>
+        <a:round/>
+      </a:ln>
+    </cs:spPr>
+  </cs:seriesLine>
+  <cs:title>
+    <cs:lnRef idx="0"/>
+    <cs:fillRef idx="0"/>
+    <cs:effectRef idx="0"/>
+    <cs:fontRef idx="minor">
+      <a:schemeClr val="tx1">
+        <a:lumMod val="65000"/>
+        <a:lumOff val="35000"/>
+      </a:schemeClr>
+    </cs:fontRef>
+    <cs:defRPr sz="1400" b="0" kern="1200" spc="0" baseline="0"/>
+  </cs:title>
+  <cs:trendline>
+    <cs:lnRef idx="0">
+      <cs:styleClr val="auto"/>
+    </cs:lnRef>
+    <cs:fillRef idx="0"/>
+    <cs:effectRef idx="0"/>
+    <cs:fontRef idx="minor">
+      <a:schemeClr val="tx1"/>
+    </cs:fontRef>
+    <cs:spPr>
+      <a:ln w="19050" cap="rnd">
+        <a:solidFill>
+          <a:schemeClr val="phClr"/>
+        </a:solidFill>
+        <a:prstDash val="sysDot"/>
+      </a:ln>
+    </cs:spPr>
+  </cs:trendline>
+  <cs:trendlineLabel>
+    <cs:lnRef idx="0"/>
+    <cs:fillRef idx="0"/>
+    <cs:effectRef idx="0"/>
+    <cs:fontRef idx="minor">
+      <a:schemeClr val="tx1">
+        <a:lumMod val="65000"/>
+        <a:lumOff val="35000"/>
+      </a:schemeClr>
+    </cs:fontRef>
+    <cs:defRPr sz="900" kern="1200"/>
+  </cs:trendlineLabel>
+  <cs:upBar>
+    <cs:lnRef idx="0"/>
+    <cs:fillRef idx="0"/>
+    <cs:effectRef idx="0"/>
+    <cs:fontRef idx="minor">
+      <a:schemeClr val="tx1"/>
+    </cs:fontRef>
+    <cs:spPr>
+      <a:solidFill>
+        <a:schemeClr val="lt1"/>
+      </a:solidFill>
+      <a:ln w="9525" cap="flat" cmpd="sng" algn="ctr">
+        <a:solidFill>
+          <a:schemeClr val="tx1">
+            <a:lumMod val="65000"/>
+            <a:lumOff val="35000"/>
+          </a:schemeClr>
+        </a:solidFill>
+        <a:round/>
+      </a:ln>
+    </cs:spPr>
+  </cs:upBar>
+  <cs:valueAxis>
+    <cs:lnRef idx="0"/>
+    <cs:fillRef idx="0"/>
+    <cs:effectRef idx="0"/>
+    <cs:fontRef idx="minor">
+      <a:schemeClr val="tx1">
+        <a:lumMod val="65000"/>
+        <a:lumOff val="35000"/>
+      </a:schemeClr>
+    </cs:fontRef>
+    <cs:spPr>
+      <a:ln w="9525" cap="flat" cmpd="sng" algn="ctr">
+        <a:solidFill>
+          <a:schemeClr val="tx1">
+            <a:lumMod val="25000"/>
+            <a:lumOff val="75000"/>
+          </a:schemeClr>
+        </a:solidFill>
+        <a:round/>
+      </a:ln>
+    </cs:spPr>
+    <cs:defRPr sz="900" kern="1200"/>
+  </cs:valueAxis>
+  <cs:wall>
+    <cs:lnRef idx="0"/>
+    <cs:fillRef idx="0"/>
+    <cs:effectRef idx="0"/>
+    <cs:fontRef idx="minor">
+      <a:schemeClr val="tx1"/>
+    </cs:fontRef>
+    <cs:spPr>
+      <a:noFill/>
+      <a:ln>
+        <a:noFill/>
+      </a:ln>
+    </cs:spPr>
+  </cs:wall>
+</cs:chartStyle>
+</file>
+
 <file path=word/theme/theme1.xml><?xml version="1.0" encoding="utf-8"?>
 <a:theme xmlns:a="http://schemas.openxmlformats.org/drawingml/2006/main" name="Office Theme">
   <a:themeElements>

</xml_diff>

<commit_message>
Update hand-in part 3
</commit_message>
<xml_diff>
--- a/Part 3/Mini Project Part 3 Mandel Brot.docx
+++ b/Part 3/Mini Project Part 3 Mandel Brot.docx
@@ -186,16 +186,8 @@
         <w:rPr>
           <w:lang w:val="en-US"/>
         </w:rPr>
-        <w:t xml:space="preserve"> and </w:t>
-      </w:r>
-      <w:proofErr w:type="spellStart"/>
-      <w:r>
-        <w:rPr>
-          <w:lang w:val="en-US"/>
-        </w:rPr>
-        <w:t>Doctests</w:t>
-      </w:r>
-      <w:proofErr w:type="spellEnd"/>
+        <w:t xml:space="preserve"> and Doctests</w:t>
+      </w:r>
       <w:r>
         <w:rPr>
           <w:lang w:val="en-US"/>
@@ -206,16 +198,8 @@
         <w:rPr>
           <w:lang w:val="en-US"/>
         </w:rPr>
-        <w:t xml:space="preserve">, see </w:t>
-      </w:r>
-      <w:proofErr w:type="gramStart"/>
-      <w:r>
-        <w:rPr>
-          <w:lang w:val="en-US"/>
-        </w:rPr>
-        <w:t>mandelbrot_vectorized.py</w:t>
-      </w:r>
-      <w:proofErr w:type="gramEnd"/>
+        <w:t>, see mandelbrot_vectorized.py</w:t>
+      </w:r>
     </w:p>
     <w:p>
       <w:pPr>
@@ -229,10 +213,10 @@
           <w:lang w:val="en-US"/>
         </w:rPr>
         <w:drawing>
-          <wp:inline distT="0" distB="0" distL="0" distR="0" wp14:anchorId="70943E19" wp14:editId="72F20020">
-            <wp:extent cx="4579620" cy="1306505"/>
-            <wp:effectExtent l="0" t="0" r="0" b="8255"/>
-            <wp:docPr id="504850464" name="Picture 1" descr="Graphical user interface, text&#10;&#10;Description automatically generated"/>
+          <wp:inline distT="0" distB="0" distL="0" distR="0" wp14:anchorId="70943E19" wp14:editId="1EF520DE">
+            <wp:extent cx="4567308" cy="1306505"/>
+            <wp:effectExtent l="0" t="0" r="5080" b="8255"/>
+            <wp:docPr id="504850464" name="Picture 1"/>
             <wp:cNvGraphicFramePr>
               <a:graphicFrameLocks xmlns:a="http://schemas.openxmlformats.org/drawingml/2006/main" noChangeAspect="1"/>
             </wp:cNvGraphicFramePr>
@@ -240,11 +224,17 @@
               <a:graphicData uri="http://schemas.openxmlformats.org/drawingml/2006/picture">
                 <pic:pic xmlns:pic="http://schemas.openxmlformats.org/drawingml/2006/picture">
                   <pic:nvPicPr>
-                    <pic:cNvPr id="504850464" name="Picture 1" descr="Graphical user interface, text&#10;&#10;Description automatically generated"/>
+                    <pic:cNvPr id="504850464" name="Picture 1"/>
                     <pic:cNvPicPr/>
                   </pic:nvPicPr>
                   <pic:blipFill>
-                    <a:blip r:embed="rId5"/>
+                    <a:blip r:embed="rId5" cstate="print">
+                      <a:extLst>
+                        <a:ext uri="{28A0092B-C50C-407E-A947-70E740481C1C}">
+                          <a14:useLocalDpi xmlns:a14="http://schemas.microsoft.com/office/drawing/2010/main" val="0"/>
+                        </a:ext>
+                      </a:extLst>
+                    </a:blip>
                     <a:stretch>
                       <a:fillRect/>
                     </a:stretch>
@@ -252,7 +242,7 @@
                   <pic:spPr>
                     <a:xfrm>
                       <a:off x="0" y="0"/>
-                      <a:ext cx="4635791" cy="1322530"/>
+                      <a:ext cx="4567308" cy="1306505"/>
                     </a:xfrm>
                     <a:prstGeom prst="rect">
                       <a:avLst/>
@@ -277,10 +267,10 @@
           <w:lang w:val="en-US"/>
         </w:rPr>
         <w:drawing>
-          <wp:inline distT="0" distB="0" distL="0" distR="0" wp14:anchorId="2E5F5C03" wp14:editId="56B5ABCB">
-            <wp:extent cx="3055620" cy="3087443"/>
+          <wp:inline distT="0" distB="0" distL="0" distR="0" wp14:anchorId="2E5F5C03" wp14:editId="78486BA7">
+            <wp:extent cx="2898083" cy="3111178"/>
             <wp:effectExtent l="0" t="0" r="0" b="0"/>
-            <wp:docPr id="2122894330" name="Picture 1" descr="Text&#10;&#10;Description automatically generated"/>
+            <wp:docPr id="2122894330" name="Picture 1"/>
             <wp:cNvGraphicFramePr>
               <a:graphicFrameLocks xmlns:a="http://schemas.openxmlformats.org/drawingml/2006/main" noChangeAspect="1"/>
             </wp:cNvGraphicFramePr>
@@ -288,11 +278,17 @@
               <a:graphicData uri="http://schemas.openxmlformats.org/drawingml/2006/picture">
                 <pic:pic xmlns:pic="http://schemas.openxmlformats.org/drawingml/2006/picture">
                   <pic:nvPicPr>
-                    <pic:cNvPr id="2122894330" name="Picture 1" descr="Text&#10;&#10;Description automatically generated"/>
+                    <pic:cNvPr id="2122894330" name="Picture 1"/>
                     <pic:cNvPicPr/>
                   </pic:nvPicPr>
                   <pic:blipFill>
-                    <a:blip r:embed="rId6"/>
+                    <a:blip r:embed="rId6">
+                      <a:extLst>
+                        <a:ext uri="{28A0092B-C50C-407E-A947-70E740481C1C}">
+                          <a14:useLocalDpi xmlns:a14="http://schemas.microsoft.com/office/drawing/2010/main" val="0"/>
+                        </a:ext>
+                      </a:extLst>
+                    </a:blip>
                     <a:stretch>
                       <a:fillRect/>
                     </a:stretch>
@@ -300,7 +296,7 @@
                   <pic:spPr>
                     <a:xfrm>
                       <a:off x="0" y="0"/>
-                      <a:ext cx="3079110" cy="3111178"/>
+                      <a:ext cx="2898083" cy="3111178"/>
                     </a:xfrm>
                     <a:prstGeom prst="rect">
                       <a:avLst/>
@@ -325,10 +321,10 @@
           <w:lang w:val="en-US"/>
         </w:rPr>
         <w:drawing>
-          <wp:inline distT="0" distB="0" distL="0" distR="0" wp14:anchorId="1E3F0ECC" wp14:editId="555ACB3A">
-            <wp:extent cx="3059001" cy="1424940"/>
-            <wp:effectExtent l="0" t="0" r="8255" b="3810"/>
-            <wp:docPr id="995456389" name="Picture 1" descr="A screenshot of a computer&#10;&#10;Description automatically generated with medium confidence"/>
+          <wp:inline distT="0" distB="0" distL="0" distR="0" wp14:anchorId="1E3F0ECC" wp14:editId="26712583">
+            <wp:extent cx="2886232" cy="1439986"/>
+            <wp:effectExtent l="0" t="0" r="0" b="8255"/>
+            <wp:docPr id="995456389" name="Picture 1"/>
             <wp:cNvGraphicFramePr>
               <a:graphicFrameLocks xmlns:a="http://schemas.openxmlformats.org/drawingml/2006/main" noChangeAspect="1"/>
             </wp:cNvGraphicFramePr>
@@ -336,11 +332,17 @@
               <a:graphicData uri="http://schemas.openxmlformats.org/drawingml/2006/picture">
                 <pic:pic xmlns:pic="http://schemas.openxmlformats.org/drawingml/2006/picture">
                   <pic:nvPicPr>
-                    <pic:cNvPr id="995456389" name="Picture 1" descr="A screenshot of a computer&#10;&#10;Description automatically generated with medium confidence"/>
+                    <pic:cNvPr id="995456389" name="Picture 1"/>
                     <pic:cNvPicPr/>
                   </pic:nvPicPr>
                   <pic:blipFill>
-                    <a:blip r:embed="rId7"/>
+                    <a:blip r:embed="rId7">
+                      <a:extLst>
+                        <a:ext uri="{28A0092B-C50C-407E-A947-70E740481C1C}">
+                          <a14:useLocalDpi xmlns:a14="http://schemas.microsoft.com/office/drawing/2010/main" val="0"/>
+                        </a:ext>
+                      </a:extLst>
+                    </a:blip>
                     <a:stretch>
                       <a:fillRect/>
                     </a:stretch>
@@ -348,7 +350,7 @@
                   <pic:spPr>
                     <a:xfrm>
                       <a:off x="0" y="0"/>
-                      <a:ext cx="3091300" cy="1439986"/>
+                      <a:ext cx="2886232" cy="1439986"/>
                     </a:xfrm>
                     <a:prstGeom prst="rect">
                       <a:avLst/>
@@ -465,6 +467,7 @@
       </w:pPr>
       <w:r>
         <w:rPr>
+          <w:noProof/>
           <w:lang w:val="en-US"/>
         </w:rPr>
         <w:drawing>

</xml_diff>